<commit_message>
Update p1Report, add data flow diagram
</commit_message>
<xml_diff>
--- a/reports/p1Report.docx
+++ b/reports/p1Report.docx
@@ -273,53 +273,7 @@
       <w:r>
         <w:rPr/>
         <w:tab/>
-        <w:t xml:space="preserve">To evaluate how good a chromosome is, a fitness value f is used. The fitness function to get f is </w:t>
-      </w:r>
-      <w:r>
-        <w:rPr>
-          <w:rFonts w:cs="Arial" w:ascii="Arial" w:hAnsi="Arial"/>
-          <w:color w:val="000000"/>
-        </w:rPr>
-        <w:t xml:space="preserve">f </w:t>
-      </w:r>
-      <w:r>
-        <w:rPr/>
-        <w:t xml:space="preserve">= (1/(21 * # of hcv + # of scv))^ 2, hcv is hard constraint violations, scv is soft constraint violations. The lower the value of f, the better the performance. This fitness function ensures a chromosome with less hard constraint violations has a lower fitness value than a chromosome with more hard constraint violations, so that it can be more likely to be chosen as parents for generating chromosome for next generation. </w:t>
-      </w:r>
-    </w:p>
-    <w:p>
-      <w:pPr>
-        <w:pStyle w:val="Normal"/>
-        <w:spacing w:lineRule="auto" w:line="480"/>
-        <w:rPr/>
-      </w:pPr>
-      <w:r>
-        <w:rPr/>
-        <w:tab/>
-        <w:t>Each generation has 20 chromosomes, each execution has 3000 generations. The initial generation is randomly generated by master node. For each subsequent</w:t>
-      </w:r>
-      <w:r>
-        <w:rPr>
-          <w:rFonts w:cs="Arial" w:ascii="Arial" w:hAnsi="Arial"/>
-          <w:color w:val="000000"/>
-        </w:rPr>
-        <w:t xml:space="preserve"> </w:t>
-      </w:r>
-      <w:r>
-        <w:rPr/>
-        <w:t>generation, the master node will copy the individual with lowest value of f from previous generation to the next generation, then the master node will assign workers to generate a new chromosome for next generation. To create a new chromosome for next generation, the worker will pick two parents from previous generation, the lower value f is, the more likely to be chosen as a parent.</w:t>
-      </w:r>
-    </w:p>
-    <w:p>
-      <w:pPr>
-        <w:pStyle w:val="Normal"/>
-        <w:spacing w:lineRule="auto" w:line="480"/>
-        <w:ind w:firstLine="720"/>
-        <w:rPr/>
-      </w:pPr>
-      <w:r>
-        <w:rPr/>
-        <w:t>After choosing two parents, crossover will be performed. Crossover is performed by picking a random midpoint in a chromosome, the genes before the midpoint will be inherited from parent one, and the rest genes will be inherited from parent two.</w:t>
+        <w:t>Figure 1 is the data flow diagram for this project.</w:t>
       </w:r>
     </w:p>
     <w:p>
@@ -327,16 +281,15 @@
         <w:pStyle w:val="Normal"/>
         <w:keepNext w:val="true"/>
         <w:spacing w:lineRule="auto" w:line="480"/>
-        <w:ind w:firstLine="720"/>
         <w:rPr/>
       </w:pPr>
       <w:r>
         <w:rPr/>
         <w:drawing>
           <wp:inline distT="0" distB="0" distL="0" distR="0">
-            <wp:extent cx="2671445" cy="1671955"/>
+            <wp:extent cx="5562600" cy="4551680"/>
             <wp:effectExtent l="0" t="0" r="0" b="0"/>
-            <wp:docPr id="1" name="Picture 1" descr=""/>
+            <wp:docPr id="1" name="Picture 2" descr=""/>
             <wp:cNvGraphicFramePr>
               <a:graphicFrameLocks xmlns:a="http://schemas.openxmlformats.org/drawingml/2006/main" noChangeAspect="1"/>
             </wp:cNvGraphicFramePr>
@@ -344,13 +297,155 @@
               <a:graphicData uri="http://schemas.openxmlformats.org/drawingml/2006/picture">
                 <pic:pic xmlns:pic="http://schemas.openxmlformats.org/drawingml/2006/picture">
                   <pic:nvPicPr>
-                    <pic:cNvPr id="1" name="Picture 1" descr=""/>
+                    <pic:cNvPr id="1" name="Picture 2" descr=""/>
                     <pic:cNvPicPr>
                       <a:picLocks noChangeAspect="1" noChangeArrowheads="1"/>
                     </pic:cNvPicPr>
                   </pic:nvPicPr>
                   <pic:blipFill>
                     <a:blip r:embed="rId2"/>
+                    <a:stretch>
+                      <a:fillRect/>
+                    </a:stretch>
+                  </pic:blipFill>
+                  <pic:spPr bwMode="auto">
+                    <a:xfrm>
+                      <a:off x="0" y="0"/>
+                      <a:ext cx="5562600" cy="4551680"/>
+                    </a:xfrm>
+                    <a:prstGeom prst="rect">
+                      <a:avLst/>
+                    </a:prstGeom>
+                  </pic:spPr>
+                </pic:pic>
+              </a:graphicData>
+            </a:graphic>
+          </wp:inline>
+        </w:drawing>
+      </w:r>
+    </w:p>
+    <w:p>
+      <w:pPr>
+        <w:pStyle w:val="Caption1"/>
+        <w:ind w:left="2880" w:firstLine="720"/>
+        <w:rPr/>
+      </w:pPr>
+      <w:r>
+        <w:rPr/>
+        <w:t xml:space="preserve">Figure </w:t>
+      </w:r>
+      <w:r>
+        <w:rPr/>
+        <w:fldChar w:fldCharType="begin"/>
+      </w:r>
+      <w:r>
+        <w:rPr/>
+        <w:instrText> SEQ Figure \* ARABIC </w:instrText>
+      </w:r>
+      <w:r>
+        <w:rPr/>
+        <w:fldChar w:fldCharType="separate"/>
+      </w:r>
+      <w:r>
+        <w:rPr/>
+        <w:t>1</w:t>
+      </w:r>
+      <w:r>
+        <w:rPr/>
+        <w:fldChar w:fldCharType="end"/>
+      </w:r>
+      <w:r>
+        <w:rPr/>
+        <w:t xml:space="preserve"> Data flow diagram</w:t>
+      </w:r>
+    </w:p>
+    <w:p>
+      <w:pPr>
+        <w:pStyle w:val="Normal"/>
+        <w:spacing w:lineRule="auto" w:line="480"/>
+        <w:rPr/>
+      </w:pPr>
+      <w:r>
+        <w:rPr/>
+        <w:tab/>
+        <w:t xml:space="preserve">To evaluate how good a chromosome is, a fitness value f is used. The fitness function to get f is </w:t>
+      </w:r>
+      <w:r>
+        <w:rPr>
+          <w:rFonts w:cs="Arial" w:ascii="Arial" w:hAnsi="Arial"/>
+          <w:color w:val="000000"/>
+        </w:rPr>
+        <w:t xml:space="preserve">f </w:t>
+      </w:r>
+      <w:r>
+        <w:rPr/>
+        <w:t xml:space="preserve">= (1/(21 * # of hcv + # of scv))^ 2, hcv is hard constraint violations, scv is soft constraint violations. The lower the value of f, the better the performance. This fitness function ensures a chromosome with less hard constraint violations has a lower fitness value than a chromosome with more hard constraint violations, so that it can be more likely to be chosen as parents for generating chromosome for next generation. </w:t>
+      </w:r>
+    </w:p>
+    <w:p>
+      <w:pPr>
+        <w:pStyle w:val="Normal"/>
+        <w:spacing w:lineRule="auto" w:line="480"/>
+        <w:rPr/>
+      </w:pPr>
+      <w:r>
+        <w:rPr/>
+        <w:tab/>
+        <w:t>Each generation has 20 chromosomes, each execution has 3000 generations. The initial generation is randomly generated by master node. For each subsequent</w:t>
+      </w:r>
+      <w:r>
+        <w:rPr>
+          <w:rFonts w:cs="Arial" w:ascii="Arial" w:hAnsi="Arial"/>
+          <w:color w:val="000000"/>
+        </w:rPr>
+        <w:t xml:space="preserve"> </w:t>
+      </w:r>
+      <w:r>
+        <w:rPr/>
+        <w:t>generation, the master node will copy the individual with lowest value of f from previous generation to the next generation, then the master node will assign workers to generate a new chromosome for next generation. To create a new chromosome for next generation, the worker will pick two parents from previous generation, the lower value f is, the more likely to be chosen as a parent.</w:t>
+      </w:r>
+    </w:p>
+    <w:p>
+      <w:pPr>
+        <w:pStyle w:val="Normal"/>
+        <w:spacing w:lineRule="auto" w:line="480"/>
+        <w:ind w:firstLine="720"/>
+        <w:rPr/>
+      </w:pPr>
+      <w:r>
+        <w:rPr/>
+        <w:t>After choosing two parents, crossover will be performed. Crossover is performed by picking a random midpoint in a chromosome, the genes before the midpoint will be inherited from parent one, and the rest genes will be inherited from parent two.</w:t>
+      </w:r>
+    </w:p>
+    <w:p>
+      <w:pPr>
+        <w:pStyle w:val="Normal"/>
+        <w:keepNext w:val="true"/>
+        <w:spacing w:lineRule="auto" w:line="480"/>
+        <w:ind w:firstLine="720"/>
+        <w:rPr/>
+      </w:pPr>
+      <w:r>
+        <w:rPr/>
+        <w:drawing>
+          <wp:inline distT="0" distB="0" distL="0" distR="0">
+            <wp:extent cx="2671445" cy="1671955"/>
+            <wp:effectExtent l="0" t="0" r="0" b="0"/>
+            <wp:docPr id="2" name="Picture 1" descr=""/>
+            <wp:cNvGraphicFramePr>
+              <a:graphicFrameLocks xmlns:a="http://schemas.openxmlformats.org/drawingml/2006/main" noChangeAspect="1"/>
+            </wp:cNvGraphicFramePr>
+            <a:graphic xmlns:a="http://schemas.openxmlformats.org/drawingml/2006/main">
+              <a:graphicData uri="http://schemas.openxmlformats.org/drawingml/2006/picture">
+                <pic:pic xmlns:pic="http://schemas.openxmlformats.org/drawingml/2006/picture">
+                  <pic:nvPicPr>
+                    <pic:cNvPr id="2" name="Picture 1" descr=""/>
+                    <pic:cNvPicPr>
+                      <a:picLocks noChangeAspect="1" noChangeArrowheads="1"/>
+                    </pic:cNvPicPr>
+                  </pic:nvPicPr>
+                  <pic:blipFill>
+                    <a:blip r:embed="rId3"/>
                     <a:stretch>
                       <a:fillRect/>
                     </a:stretch>
@@ -400,7 +495,7 @@
       </w:r>
       <w:r>
         <w:rPr/>
-        <w:t>1</w:t>
+        <w:t>2</w:t>
       </w:r>
       <w:r>
         <w:rPr/>
@@ -410,7 +505,7 @@
         <w:rPr/>
         <w:t xml:space="preserve"> Crossover - </w:t>
       </w:r>
-      <w:hyperlink r:id="rId3">
+      <w:hyperlink r:id="rId4">
         <w:r>
           <w:rPr>
             <w:rStyle w:val="InternetLink"/>
@@ -644,19 +739,7 @@
       </w:pPr>
       <w:r>
         <w:rPr/>
-        <w:t xml:space="preserve">Repeat </w:t>
-      </w:r>
-      <w:r>
-        <w:rPr/>
-        <w:t>3000</w:t>
-      </w:r>
-      <w:r>
-        <w:rPr/>
-        <w:t xml:space="preserve"> times </w:t>
-      </w:r>
-      <w:r>
-        <w:rPr/>
-        <w:t>(Most likely do not need that many generations to reach global optimization)</w:t>
+        <w:t>Repeat 200 times</w:t>
       </w:r>
     </w:p>
     <w:p>
@@ -774,6 +857,7 @@
       </w:pPr>
       <w:rPr>
         <w:rFonts w:ascii="Symbol" w:hAnsi="Symbol" w:cs="Symbol" w:hint="default"/>
+        <w:rFonts w:cs="Symbol"/>
       </w:rPr>
     </w:lvl>
     <w:lvl w:ilvl="1">
@@ -799,6 +883,7 @@
       </w:pPr>
       <w:rPr>
         <w:rFonts w:ascii="Wingdings" w:hAnsi="Wingdings" w:cs="Wingdings" w:hint="default"/>
+        <w:rFonts w:cs="Wingdings"/>
       </w:rPr>
     </w:lvl>
     <w:lvl w:ilvl="3">
@@ -811,6 +896,7 @@
       </w:pPr>
       <w:rPr>
         <w:rFonts w:ascii="Symbol" w:hAnsi="Symbol" w:cs="Symbol" w:hint="default"/>
+        <w:rFonts w:cs="Symbol"/>
       </w:rPr>
     </w:lvl>
     <w:lvl w:ilvl="4">
@@ -836,6 +922,7 @@
       </w:pPr>
       <w:rPr>
         <w:rFonts w:ascii="Wingdings" w:hAnsi="Wingdings" w:cs="Wingdings" w:hint="default"/>
+        <w:rFonts w:cs="Wingdings"/>
       </w:rPr>
     </w:lvl>
     <w:lvl w:ilvl="6">
@@ -848,6 +935,7 @@
       </w:pPr>
       <w:rPr>
         <w:rFonts w:ascii="Symbol" w:hAnsi="Symbol" w:cs="Symbol" w:hint="default"/>
+        <w:rFonts w:cs="Symbol"/>
       </w:rPr>
     </w:lvl>
     <w:lvl w:ilvl="7">
@@ -873,6 +961,7 @@
       </w:pPr>
       <w:rPr>
         <w:rFonts w:ascii="Wingdings" w:hAnsi="Wingdings" w:cs="Wingdings" w:hint="default"/>
+        <w:rFonts w:cs="Wingdings"/>
       </w:rPr>
     </w:lvl>
   </w:abstractNum>
@@ -887,6 +976,7 @@
       </w:pPr>
       <w:rPr>
         <w:rFonts w:ascii="Symbol" w:hAnsi="Symbol" w:cs="Symbol" w:hint="default"/>
+        <w:rFonts w:cs="Symbol"/>
       </w:rPr>
     </w:lvl>
     <w:lvl w:ilvl="1">
@@ -912,6 +1002,7 @@
       </w:pPr>
       <w:rPr>
         <w:rFonts w:ascii="Wingdings" w:hAnsi="Wingdings" w:cs="Wingdings" w:hint="default"/>
+        <w:rFonts w:cs="Wingdings"/>
       </w:rPr>
     </w:lvl>
     <w:lvl w:ilvl="3">
@@ -924,6 +1015,7 @@
       </w:pPr>
       <w:rPr>
         <w:rFonts w:ascii="Symbol" w:hAnsi="Symbol" w:cs="Symbol" w:hint="default"/>
+        <w:rFonts w:cs="Symbol"/>
       </w:rPr>
     </w:lvl>
     <w:lvl w:ilvl="4">
@@ -949,6 +1041,7 @@
       </w:pPr>
       <w:rPr>
         <w:rFonts w:ascii="Wingdings" w:hAnsi="Wingdings" w:cs="Wingdings" w:hint="default"/>
+        <w:rFonts w:cs="Wingdings"/>
       </w:rPr>
     </w:lvl>
     <w:lvl w:ilvl="6">
@@ -961,6 +1054,7 @@
       </w:pPr>
       <w:rPr>
         <w:rFonts w:ascii="Symbol" w:hAnsi="Symbol" w:cs="Symbol" w:hint="default"/>
+        <w:rFonts w:cs="Symbol"/>
       </w:rPr>
     </w:lvl>
     <w:lvl w:ilvl="7">
@@ -986,6 +1080,7 @@
       </w:pPr>
       <w:rPr>
         <w:rFonts w:ascii="Wingdings" w:hAnsi="Wingdings" w:cs="Wingdings" w:hint="default"/>
+        <w:rFonts w:cs="Wingdings"/>
       </w:rPr>
     </w:lvl>
   </w:abstractNum>
@@ -1185,7 +1280,6 @@
     <w:rPrDefault>
       <w:rPr>
         <w:rFonts w:ascii="Calibri" w:hAnsi="Calibri" w:eastAsia="等线" w:cs="" w:asciiTheme="minorHAnsi" w:cstheme="minorBidi" w:eastAsiaTheme="minorEastAsia" w:hAnsiTheme="minorHAnsi"/>
-        <w:sz w:val="22"/>
         <w:szCs w:val="22"/>
         <w:lang w:val="en-US" w:eastAsia="zh-CN" w:bidi="ar-SA"/>
       </w:rPr>
@@ -1579,6 +1673,7 @@
     <w:qFormat/>
     <w:pPr>
       <w:widowControl/>
+      <w:suppressAutoHyphens w:val="true"/>
       <w:bidi w:val="0"/>
       <w:spacing w:lineRule="auto" w:line="259" w:before="0" w:after="160"/>
       <w:jc w:val="left"/>

</xml_diff>